<commit_message>
Partie intro en cours de conception
</commit_message>
<xml_diff>
--- a/Rapport_0.docx
+++ b/Rapport_0.docx
@@ -174,7 +174,7 @@
           </mc:Choice>
           <mc:Fallback>
             <w:pict>
-              <v:group w14:anchorId="2582EEB0" id="Groupe 13" o:spid="_x0000_s1026" style="position:absolute;margin-left:28.15pt;margin-top:17pt;width:416.1pt;height:33.45pt;z-index:251659264" coordsize="52844,4248" o:gfxdata="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">
+              <v:group w14:anchorId="2656356D" id="Groupe 13" o:spid="_x0000_s1026" style="position:absolute;margin-left:28.15pt;margin-top:17pt;width:416.1pt;height:33.45pt;z-index:251659264" coordsize="52844,4248" o:gfxdata="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">
                 <v:shapetype id="_x0000_t75" coordsize="21600,21600" o:spt="75" o:preferrelative="t" path="m@4@5l@4@11@9@11@9@5xe" filled="f" stroked="f">
                   <v:stroke joinstyle="miter"/>
                   <v:formulas>
@@ -344,7 +344,13 @@
         <w:t>Analyse</w:t>
       </w:r>
       <w:r>
-        <w:t xml:space="preserve"> de données d’interventions de maintenance sur les parcs ENR Valemo</w:t>
+        <w:t xml:space="preserve"> de données d’interventions de maintenance </w:t>
+      </w:r>
+      <w:r>
+        <w:t>des</w:t>
+      </w:r>
+      <w:r>
+        <w:t xml:space="preserve"> parcs ENR Valemo</w:t>
       </w:r>
     </w:p>
     <w:p>
@@ -411,229 +417,156 @@
         <w:jc w:val="center"/>
         <w:rPr>
           <w:rFonts w:asciiTheme="majorHAnsi" w:hAnsiTheme="majorHAnsi"/>
+          <w:b/>
+          <w:bCs/>
+          <w:color w:val="B56E00" w:themeColor="accent6" w:themeShade="BF"/>
+          <w:sz w:val="40"/>
+          <w:szCs w:val="40"/>
+        </w:rPr>
+      </w:pPr>
+      <w:r>
+        <w:rPr>
+          <w:rFonts w:asciiTheme="majorHAnsi" w:hAnsiTheme="majorHAnsi"/>
+          <w:b/>
+          <w:bCs/>
+          <w:color w:val="B56E00" w:themeColor="accent6" w:themeShade="BF"/>
+          <w:sz w:val="40"/>
+          <w:szCs w:val="40"/>
+        </w:rPr>
+        <w:t>LAFFARGUE Arthur</w:t>
+      </w:r>
+    </w:p>
+    <w:p>
+      <w:pPr>
+        <w:jc w:val="center"/>
+      </w:pPr>
+      <w:r>
+        <w:rPr>
+          <w:noProof/>
+        </w:rPr>
+        <w:drawing>
+          <wp:anchor distT="0" distB="0" distL="114300" distR="114300" simplePos="0" relativeHeight="251661312" behindDoc="0" locked="0" layoutInCell="1" allowOverlap="1" wp14:anchorId="43DE8204" wp14:editId="59261EDB">
+            <wp:simplePos x="0" y="0"/>
+            <wp:positionH relativeFrom="margin">
+              <wp:align>center</wp:align>
+            </wp:positionH>
+            <wp:positionV relativeFrom="paragraph">
+              <wp:posOffset>1649</wp:posOffset>
+            </wp:positionV>
+            <wp:extent cx="1924050" cy="1470502"/>
+            <wp:effectExtent l="0" t="0" r="0" b="0"/>
+            <wp:wrapTopAndBottom/>
+            <wp:docPr id="14" name="Image 14"/>
+            <wp:cNvGraphicFramePr>
+              <a:graphicFrameLocks xmlns:a="http://schemas.openxmlformats.org/drawingml/2006/main" noChangeAspect="1"/>
+            </wp:cNvGraphicFramePr>
+            <a:graphic xmlns:a="http://schemas.openxmlformats.org/drawingml/2006/main">
+              <a:graphicData uri="http://schemas.openxmlformats.org/drawingml/2006/picture">
+                <pic:pic xmlns:pic="http://schemas.openxmlformats.org/drawingml/2006/picture">
+                  <pic:nvPicPr>
+                    <pic:cNvPr id="6" name="logo_valemo.jpg"/>
+                    <pic:cNvPicPr/>
+                  </pic:nvPicPr>
+                  <pic:blipFill>
+                    <a:blip r:embed="rId13" cstate="print">
+                      <a:extLst>
+                        <a:ext uri="{28A0092B-C50C-407E-A947-70E740481C1C}">
+                          <a14:useLocalDpi xmlns:a14="http://schemas.microsoft.com/office/drawing/2010/main" val="0"/>
+                        </a:ext>
+                      </a:extLst>
+                    </a:blip>
+                    <a:stretch>
+                      <a:fillRect/>
+                    </a:stretch>
+                  </pic:blipFill>
+                  <pic:spPr>
+                    <a:xfrm>
+                      <a:off x="0" y="0"/>
+                      <a:ext cx="1924050" cy="1470502"/>
+                    </a:xfrm>
+                    <a:prstGeom prst="rect">
+                      <a:avLst/>
+                    </a:prstGeom>
+                  </pic:spPr>
+                </pic:pic>
+              </a:graphicData>
+            </a:graphic>
+          </wp:anchor>
+        </w:drawing>
+      </w:r>
+      <w:r>
+        <w:t>TAYMANS Claire</w:t>
+      </w:r>
+      <w:r>
+        <w:t xml:space="preserve">, </w:t>
+      </w:r>
+      <w:r>
+        <w:t>tuteur industriel</w:t>
+      </w:r>
+    </w:p>
+    <w:p>
+      <w:pPr>
+        <w:rPr>
+          <w:rFonts w:eastAsiaTheme="minorEastAsia"/>
           <w:color w:val="B56E00" w:themeColor="accent6" w:themeShade="BF"/>
           <w:sz w:val="32"/>
           <w:szCs w:val="32"/>
         </w:rPr>
       </w:pPr>
-      <w:r>
+    </w:p>
+    <w:p>
+      <w:pPr>
         <w:rPr>
-          <w:rFonts w:asciiTheme="majorHAnsi" w:hAnsiTheme="majorHAnsi"/>
+          <w:rFonts w:eastAsiaTheme="minorEastAsia"/>
           <w:color w:val="B56E00" w:themeColor="accent6" w:themeShade="BF"/>
           <w:sz w:val="32"/>
           <w:szCs w:val="32"/>
         </w:rPr>
-        <w:t>LAFFARGUE Arthur</w:t>
-      </w:r>
-    </w:p>
-    <w:p/>
-    <w:p>
-      <w:pPr>
-        <w:jc w:val="center"/>
-      </w:pPr>
-      <w:r>
-        <w:rPr>
-          <w:rFonts w:ascii="Century Gothic" w:hAnsi="Century Gothic" w:cs="Times New Roman"/>
-          <w:noProof/>
-          <w:lang w:eastAsia="fr-FR"/>
-        </w:rPr>
-        <mc:AlternateContent>
-          <mc:Choice Requires="wps">
-            <w:drawing>
-              <wp:inline distT="0" distB="0" distL="0" distR="0" wp14:anchorId="0E771D6F" wp14:editId="256DD627">
-                <wp:extent cx="3200400" cy="1447800"/>
-                <wp:effectExtent l="0" t="0" r="0" b="0"/>
-                <wp:docPr id="4" name="Rectangle à coins arrondis 4"/>
-                <wp:cNvGraphicFramePr/>
-                <a:graphic xmlns:a="http://schemas.openxmlformats.org/drawingml/2006/main">
-                  <a:graphicData uri="http://schemas.microsoft.com/office/word/2010/wordprocessingShape">
-                    <wps:wsp>
-                      <wps:cNvSpPr/>
-                      <wps:spPr>
-                        <a:xfrm>
-                          <a:off x="0" y="0"/>
-                          <a:ext cx="3200400" cy="1447800"/>
-                        </a:xfrm>
-                        <a:prstGeom prst="roundRect">
-                          <a:avLst/>
-                        </a:prstGeom>
-                        <a:solidFill>
-                          <a:schemeClr val="bg1"/>
-                        </a:solidFill>
-                        <a:ln>
-                          <a:noFill/>
-                        </a:ln>
-                      </wps:spPr>
-                      <wps:style>
-                        <a:lnRef idx="2">
-                          <a:schemeClr val="accent1">
-                            <a:shade val="50000"/>
-                          </a:schemeClr>
-                        </a:lnRef>
-                        <a:fillRef idx="1">
-                          <a:schemeClr val="accent1"/>
-                        </a:fillRef>
-                        <a:effectRef idx="0">
-                          <a:schemeClr val="accent1"/>
-                        </a:effectRef>
-                        <a:fontRef idx="minor">
-                          <a:schemeClr val="lt1"/>
-                        </a:fontRef>
-                      </wps:style>
-                      <wps:txbx>
-                        <w:txbxContent>
-                          <w:p>
-                            <w:pPr>
-                              <w:jc w:val="center"/>
-                            </w:pPr>
-                            <w:r>
-                              <w:rPr>
-                                <w:noProof/>
-                              </w:rPr>
-                              <w:drawing>
-                                <wp:inline distT="0" distB="0" distL="0" distR="0" wp14:anchorId="5953010D" wp14:editId="765B12C7">
-                                  <wp:extent cx="1924050" cy="1470502"/>
-                                  <wp:effectExtent l="0" t="0" r="0" b="0"/>
-                                  <wp:docPr id="15" name="Image 15"/>
-                                  <wp:cNvGraphicFramePr>
-                                    <a:graphicFrameLocks xmlns:a="http://schemas.openxmlformats.org/drawingml/2006/main" noChangeAspect="1"/>
-                                  </wp:cNvGraphicFramePr>
-                                  <a:graphic xmlns:a="http://schemas.openxmlformats.org/drawingml/2006/main">
-                                    <a:graphicData uri="http://schemas.openxmlformats.org/drawingml/2006/picture">
-                                      <pic:pic xmlns:pic="http://schemas.openxmlformats.org/drawingml/2006/picture">
-                                        <pic:nvPicPr>
-                                          <pic:cNvPr id="6" name="logo_valemo.jpg"/>
-                                          <pic:cNvPicPr/>
-                                        </pic:nvPicPr>
-                                        <pic:blipFill>
-                                          <a:blip r:embed="rId13">
-                                            <a:extLst>
-                                              <a:ext uri="{28A0092B-C50C-407E-A947-70E740481C1C}">
-                                                <a14:useLocalDpi xmlns:a14="http://schemas.microsoft.com/office/drawing/2010/main" val="0"/>
-                                              </a:ext>
-                                            </a:extLst>
-                                          </a:blip>
-                                          <a:stretch>
-                                            <a:fillRect/>
-                                          </a:stretch>
-                                        </pic:blipFill>
-                                        <pic:spPr>
-                                          <a:xfrm>
-                                            <a:off x="0" y="0"/>
-                                            <a:ext cx="1939213" cy="1482091"/>
-                                          </a:xfrm>
-                                          <a:prstGeom prst="rect">
-                                            <a:avLst/>
-                                          </a:prstGeom>
-                                        </pic:spPr>
-                                      </pic:pic>
-                                    </a:graphicData>
-                                  </a:graphic>
-                                </wp:inline>
-                              </w:drawing>
-                            </w:r>
-                          </w:p>
-                        </w:txbxContent>
-                      </wps:txbx>
-                      <wps:bodyPr rot="0" spcFirstLastPara="0" vertOverflow="overflow" horzOverflow="overflow" vert="horz" wrap="square" lIns="91440" tIns="45720" rIns="91440" bIns="45720" numCol="1" spcCol="0" rtlCol="0" fromWordArt="0" anchor="ctr" anchorCtr="0" forceAA="0" compatLnSpc="1">
-                        <a:prstTxWarp prst="textNoShape">
-                          <a:avLst/>
-                        </a:prstTxWarp>
-                        <a:noAutofit/>
-                      </wps:bodyPr>
-                    </wps:wsp>
-                  </a:graphicData>
-                </a:graphic>
-              </wp:inline>
-            </w:drawing>
-          </mc:Choice>
-          <mc:Fallback>
-            <w:pict>
-              <v:roundrect w14:anchorId="0E771D6F" id="Rectangle à coins arrondis 4" o:spid="_x0000_s1026" style="width:252pt;height:114pt;visibility:visible;mso-wrap-style:square;mso-left-percent:-10001;mso-top-percent:-10001;mso-position-horizontal:absolute;mso-position-horizontal-relative:char;mso-position-vertical:absolute;mso-position-vertical-relative:line;mso-left-percent:-10001;mso-top-percent:-10001;v-text-anchor:middle" arcsize="10923f" o:gfxdata="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" fillcolor="white [3212]" stroked="f" strokeweight="2pt">
-                <v:textbox>
-                  <w:txbxContent>
-                    <w:p>
-                      <w:pPr>
-                        <w:jc w:val="center"/>
-                      </w:pPr>
-                      <w:r>
-                        <w:rPr>
-                          <w:noProof/>
-                        </w:rPr>
-                        <w:drawing>
-                          <wp:inline distT="0" distB="0" distL="0" distR="0" wp14:anchorId="5953010D" wp14:editId="765B12C7">
-                            <wp:extent cx="1924050" cy="1470502"/>
-                            <wp:effectExtent l="0" t="0" r="0" b="0"/>
-                            <wp:docPr id="15" name="Image 15"/>
-                            <wp:cNvGraphicFramePr>
-                              <a:graphicFrameLocks xmlns:a="http://schemas.openxmlformats.org/drawingml/2006/main" noChangeAspect="1"/>
-                            </wp:cNvGraphicFramePr>
-                            <a:graphic xmlns:a="http://schemas.openxmlformats.org/drawingml/2006/main">
-                              <a:graphicData uri="http://schemas.openxmlformats.org/drawingml/2006/picture">
-                                <pic:pic xmlns:pic="http://schemas.openxmlformats.org/drawingml/2006/picture">
-                                  <pic:nvPicPr>
-                                    <pic:cNvPr id="6" name="logo_valemo.jpg"/>
-                                    <pic:cNvPicPr/>
-                                  </pic:nvPicPr>
-                                  <pic:blipFill>
-                                    <a:blip r:embed="rId13">
-                                      <a:extLst>
-                                        <a:ext uri="{28A0092B-C50C-407E-A947-70E740481C1C}">
-                                          <a14:useLocalDpi xmlns:a14="http://schemas.microsoft.com/office/drawing/2010/main" val="0"/>
-                                        </a:ext>
-                                      </a:extLst>
-                                    </a:blip>
-                                    <a:stretch>
-                                      <a:fillRect/>
-                                    </a:stretch>
-                                  </pic:blipFill>
-                                  <pic:spPr>
-                                    <a:xfrm>
-                                      <a:off x="0" y="0"/>
-                                      <a:ext cx="1939213" cy="1482091"/>
-                                    </a:xfrm>
-                                    <a:prstGeom prst="rect">
-                                      <a:avLst/>
-                                    </a:prstGeom>
-                                  </pic:spPr>
-                                </pic:pic>
-                              </a:graphicData>
-                            </a:graphic>
-                          </wp:inline>
-                        </w:drawing>
-                      </w:r>
-                    </w:p>
-                  </w:txbxContent>
-                </v:textbox>
-                <w10:anchorlock/>
-              </v:roundrect>
-            </w:pict>
-          </mc:Fallback>
-        </mc:AlternateContent>
-      </w:r>
-    </w:p>
-    <w:p>
-      <w:pPr>
-        <w:jc w:val="center"/>
-        <w:rPr>
-          <w:sz w:val="32"/>
-          <w:szCs w:val="32"/>
-        </w:rPr>
-      </w:pPr>
-      <w:r>
-        <w:rPr>
-          <w:sz w:val="32"/>
-          <w:szCs w:val="32"/>
-        </w:rPr>
-        <w:t>TAYMANS Claire</w:t>
-      </w:r>
-      <w:r>
-        <w:rPr>
-          <w:sz w:val="32"/>
-          <w:szCs w:val="32"/>
-        </w:rPr>
-        <w:t>, tutrice entreprise</w:t>
-      </w:r>
+      </w:pPr>
+      <w:r>
+        <w:lastRenderedPageBreak/>
+        <w:br w:type="page"/>
+      </w:r>
+    </w:p>
+    <w:p>
+      <w:pPr>
+        <w:pStyle w:val="Titre1"/>
+        <w:numPr>
+          <w:ilvl w:val="0"/>
+          <w:numId w:val="0"/>
+        </w:numPr>
+        <w:ind w:left="360" w:hanging="360"/>
+      </w:pPr>
+      <w:bookmarkStart w:id="0" w:name="_Toc45117689"/>
+      <w:r>
+        <w:lastRenderedPageBreak/>
+        <w:t>Remerciements</w:t>
+      </w:r>
+      <w:bookmarkEnd w:id="0"/>
+      <w:r>
+        <w:t xml:space="preserve"> </w:t>
+      </w:r>
+    </w:p>
+    <w:p>
+      <w:r>
+        <w:br w:type="page"/>
+      </w:r>
+    </w:p>
+    <w:p>
+      <w:pPr>
+        <w:pStyle w:val="Titre1"/>
+        <w:numPr>
+          <w:ilvl w:val="0"/>
+          <w:numId w:val="0"/>
+        </w:numPr>
+        <w:ind w:left="360" w:hanging="360"/>
+      </w:pPr>
+      <w:bookmarkStart w:id="1" w:name="_Toc45117690"/>
+      <w:r>
+        <w:lastRenderedPageBreak/>
+        <w:t>Notations</w:t>
+      </w:r>
+      <w:bookmarkEnd w:id="1"/>
     </w:p>
     <w:p>
       <w:pPr>
@@ -645,55 +578,19 @@
         </w:rPr>
       </w:pPr>
       <w:r>
-        <w:lastRenderedPageBreak/>
-        <w:br w:type="page"/>
-      </w:r>
-    </w:p>
-    <w:p>
-      <w:pPr>
-        <w:pStyle w:val="Titre1"/>
-      </w:pPr>
-      <w:bookmarkStart w:id="0" w:name="_Toc42698836"/>
-      <w:r>
-        <w:lastRenderedPageBreak/>
-        <w:t>Remerciements</w:t>
-      </w:r>
-      <w:bookmarkEnd w:id="0"/>
-      <w:r>
-        <w:t xml:space="preserve"> </w:t>
-      </w:r>
-    </w:p>
-    <w:p>
-      <w:r>
-        <w:br w:type="page"/>
-      </w:r>
-    </w:p>
-    <w:p>
-      <w:pPr>
-        <w:pStyle w:val="Titre1"/>
-      </w:pPr>
-      <w:bookmarkStart w:id="1" w:name="_Toc42698837"/>
-      <w:r>
-        <w:lastRenderedPageBreak/>
-        <w:t>Notations</w:t>
-      </w:r>
-      <w:bookmarkEnd w:id="1"/>
-    </w:p>
-    <w:p>
-      <w:pPr>
-        <w:rPr>
-          <w:rFonts w:asciiTheme="majorHAnsi" w:eastAsiaTheme="majorEastAsia" w:hAnsiTheme="majorHAnsi" w:cstheme="majorBidi"/>
-          <w:color w:val="B56E00" w:themeColor="accent6" w:themeShade="BF"/>
-          <w:sz w:val="32"/>
-          <w:szCs w:val="32"/>
-        </w:rPr>
-      </w:pPr>
-      <w:r>
         <w:br w:type="page"/>
       </w:r>
     </w:p>
     <w:sdt>
       <w:sdtPr>
+        <w:rPr>
+          <w:rFonts w:asciiTheme="minorHAnsi" w:eastAsiaTheme="minorHAnsi" w:hAnsiTheme="minorHAnsi" w:cstheme="minorBidi"/>
+          <w:b/>
+          <w:color w:val="auto"/>
+          <w:sz w:val="22"/>
+          <w:szCs w:val="22"/>
+          <w:lang w:eastAsia="en-US"/>
+        </w:rPr>
         <w:id w:val="-2022224004"/>
         <w:docPartObj>
           <w:docPartGallery w:val="Table of Contents"/>
@@ -702,21 +599,27 @@
       </w:sdtPr>
       <w:sdtEndPr>
         <w:rPr>
-          <w:rFonts w:asciiTheme="minorHAnsi" w:eastAsiaTheme="minorHAnsi" w:hAnsiTheme="minorHAnsi" w:cstheme="minorBidi"/>
-          <w:b/>
+          <w:b w:val="0"/>
           <w:bCs/>
-          <w:color w:val="auto"/>
-          <w:sz w:val="22"/>
-          <w:szCs w:val="22"/>
-          <w:lang w:eastAsia="en-US"/>
         </w:rPr>
       </w:sdtEndPr>
       <w:sdtContent>
         <w:p>
           <w:pPr>
             <w:pStyle w:val="En-ttedetabledesmatires"/>
+            <w:numPr>
+              <w:ilvl w:val="0"/>
+              <w:numId w:val="0"/>
+            </w:numPr>
+            <w:ind w:left="360" w:hanging="360"/>
+            <w:rPr>
+              <w:color w:val="auto"/>
+            </w:rPr>
           </w:pPr>
           <w:r>
+            <w:rPr>
+              <w:color w:val="auto"/>
+            </w:rPr>
             <w:t>Table des matières</w:t>
           </w:r>
         </w:p>
@@ -748,7 +651,7 @@
           <w:r>
             <w:fldChar w:fldCharType="separate"/>
           </w:r>
-          <w:hyperlink w:anchor="_Toc42698836" w:history="1">
+          <w:hyperlink w:anchor="_Toc45117689" w:history="1">
             <w:r>
               <w:rPr>
                 <w:rStyle w:val="Lienhypertexte"/>
@@ -775,7 +678,7 @@
                 <w:noProof/>
                 <w:webHidden/>
               </w:rPr>
-              <w:instrText xml:space="preserve"> PAGEREF _Toc42698836 \h </w:instrText>
+              <w:instrText xml:space="preserve"> PAGEREF _Toc45117689 \h </w:instrText>
             </w:r>
             <w:r>
               <w:rPr>
@@ -818,7 +721,7 @@
               <w:lang w:eastAsia="fr-FR"/>
             </w:rPr>
           </w:pPr>
-          <w:hyperlink w:anchor="_Toc42698837" w:history="1">
+          <w:hyperlink w:anchor="_Toc45117690" w:history="1">
             <w:r>
               <w:rPr>
                 <w:rStyle w:val="Lienhypertexte"/>
@@ -845,7 +748,7 @@
                 <w:noProof/>
                 <w:webHidden/>
               </w:rPr>
-              <w:instrText xml:space="preserve"> PAGEREF _Toc42698837 \h </w:instrText>
+              <w:instrText xml:space="preserve"> PAGEREF _Toc45117690 \h </w:instrText>
             </w:r>
             <w:r>
               <w:rPr>
@@ -866,6 +769,330 @@
                 <w:webHidden/>
               </w:rPr>
               <w:t>4</w:t>
+            </w:r>
+            <w:r>
+              <w:rPr>
+                <w:noProof/>
+                <w:webHidden/>
+              </w:rPr>
+              <w:fldChar w:fldCharType="end"/>
+            </w:r>
+          </w:hyperlink>
+        </w:p>
+        <w:p>
+          <w:pPr>
+            <w:pStyle w:val="TM1"/>
+            <w:tabs>
+              <w:tab w:val="right" w:leader="dot" w:pos="9062"/>
+            </w:tabs>
+            <w:rPr>
+              <w:rFonts w:eastAsiaTheme="minorEastAsia"/>
+              <w:noProof/>
+              <w:lang w:eastAsia="fr-FR"/>
+            </w:rPr>
+          </w:pPr>
+          <w:hyperlink w:anchor="_Toc45117691" w:history="1">
+            <w:r>
+              <w:rPr>
+                <w:rStyle w:val="Lienhypertexte"/>
+                <w:noProof/>
+              </w:rPr>
+              <w:t>Introduction</w:t>
+            </w:r>
+            <w:r>
+              <w:rPr>
+                <w:noProof/>
+                <w:webHidden/>
+              </w:rPr>
+              <w:tab/>
+            </w:r>
+            <w:r>
+              <w:rPr>
+                <w:noProof/>
+                <w:webHidden/>
+              </w:rPr>
+              <w:fldChar w:fldCharType="begin"/>
+            </w:r>
+            <w:r>
+              <w:rPr>
+                <w:noProof/>
+                <w:webHidden/>
+              </w:rPr>
+              <w:instrText xml:space="preserve"> PAGEREF _Toc45117691 \h </w:instrText>
+            </w:r>
+            <w:r>
+              <w:rPr>
+                <w:noProof/>
+                <w:webHidden/>
+              </w:rPr>
+            </w:r>
+            <w:r>
+              <w:rPr>
+                <w:noProof/>
+                <w:webHidden/>
+              </w:rPr>
+              <w:fldChar w:fldCharType="separate"/>
+            </w:r>
+            <w:r>
+              <w:rPr>
+                <w:noProof/>
+                <w:webHidden/>
+              </w:rPr>
+              <w:t>6</w:t>
+            </w:r>
+            <w:r>
+              <w:rPr>
+                <w:noProof/>
+                <w:webHidden/>
+              </w:rPr>
+              <w:fldChar w:fldCharType="end"/>
+            </w:r>
+          </w:hyperlink>
+        </w:p>
+        <w:p>
+          <w:pPr>
+            <w:pStyle w:val="TM1"/>
+            <w:tabs>
+              <w:tab w:val="left" w:pos="440"/>
+              <w:tab w:val="right" w:leader="dot" w:pos="9062"/>
+            </w:tabs>
+            <w:rPr>
+              <w:rFonts w:eastAsiaTheme="minorEastAsia"/>
+              <w:noProof/>
+              <w:lang w:eastAsia="fr-FR"/>
+            </w:rPr>
+          </w:pPr>
+          <w:hyperlink w:anchor="_Toc45117692" w:history="1">
+            <w:r>
+              <w:rPr>
+                <w:rStyle w:val="Lienhypertexte"/>
+                <w:noProof/>
+              </w:rPr>
+              <w:t>1.</w:t>
+            </w:r>
+            <w:r>
+              <w:rPr>
+                <w:rFonts w:eastAsiaTheme="minorEastAsia"/>
+                <w:noProof/>
+                <w:lang w:eastAsia="fr-FR"/>
+              </w:rPr>
+              <w:tab/>
+            </w:r>
+            <w:r>
+              <w:rPr>
+                <w:rStyle w:val="Lienhypertexte"/>
+                <w:noProof/>
+              </w:rPr>
+              <w:t>Contexte et objectifs du stage</w:t>
+            </w:r>
+            <w:r>
+              <w:rPr>
+                <w:noProof/>
+                <w:webHidden/>
+              </w:rPr>
+              <w:tab/>
+            </w:r>
+            <w:r>
+              <w:rPr>
+                <w:noProof/>
+                <w:webHidden/>
+              </w:rPr>
+              <w:fldChar w:fldCharType="begin"/>
+            </w:r>
+            <w:r>
+              <w:rPr>
+                <w:noProof/>
+                <w:webHidden/>
+              </w:rPr>
+              <w:instrText xml:space="preserve"> PAGEREF _Toc45117692 \h </w:instrText>
+            </w:r>
+            <w:r>
+              <w:rPr>
+                <w:noProof/>
+                <w:webHidden/>
+              </w:rPr>
+            </w:r>
+            <w:r>
+              <w:rPr>
+                <w:noProof/>
+                <w:webHidden/>
+              </w:rPr>
+              <w:fldChar w:fldCharType="separate"/>
+            </w:r>
+            <w:r>
+              <w:rPr>
+                <w:noProof/>
+                <w:webHidden/>
+              </w:rPr>
+              <w:t>7</w:t>
+            </w:r>
+            <w:r>
+              <w:rPr>
+                <w:noProof/>
+                <w:webHidden/>
+              </w:rPr>
+              <w:fldChar w:fldCharType="end"/>
+            </w:r>
+          </w:hyperlink>
+        </w:p>
+        <w:p>
+          <w:pPr>
+            <w:pStyle w:val="TM2"/>
+            <w:tabs>
+              <w:tab w:val="left" w:pos="880"/>
+              <w:tab w:val="right" w:leader="dot" w:pos="9062"/>
+            </w:tabs>
+            <w:rPr>
+              <w:rFonts w:cstheme="minorBidi"/>
+              <w:noProof/>
+            </w:rPr>
+          </w:pPr>
+          <w:hyperlink w:anchor="_Toc45117693" w:history="1">
+            <w:r>
+              <w:rPr>
+                <w:rStyle w:val="Lienhypertexte"/>
+                <w:noProof/>
+              </w:rPr>
+              <w:t>1.1.</w:t>
+            </w:r>
+            <w:r>
+              <w:rPr>
+                <w:rFonts w:cstheme="minorBidi"/>
+                <w:noProof/>
+              </w:rPr>
+              <w:tab/>
+            </w:r>
+            <w:r>
+              <w:rPr>
+                <w:rStyle w:val="Lienhypertexte"/>
+                <w:noProof/>
+              </w:rPr>
+              <w:t>L’entreprise VALEMO et le groupe VALOREM</w:t>
+            </w:r>
+            <w:r>
+              <w:rPr>
+                <w:noProof/>
+                <w:webHidden/>
+              </w:rPr>
+              <w:tab/>
+            </w:r>
+            <w:r>
+              <w:rPr>
+                <w:noProof/>
+                <w:webHidden/>
+              </w:rPr>
+              <w:fldChar w:fldCharType="begin"/>
+            </w:r>
+            <w:r>
+              <w:rPr>
+                <w:noProof/>
+                <w:webHidden/>
+              </w:rPr>
+              <w:instrText xml:space="preserve"> PAGEREF _Toc45117693 \h </w:instrText>
+            </w:r>
+            <w:r>
+              <w:rPr>
+                <w:noProof/>
+                <w:webHidden/>
+              </w:rPr>
+            </w:r>
+            <w:r>
+              <w:rPr>
+                <w:noProof/>
+                <w:webHidden/>
+              </w:rPr>
+              <w:fldChar w:fldCharType="separate"/>
+            </w:r>
+            <w:r>
+              <w:rPr>
+                <w:noProof/>
+                <w:webHidden/>
+              </w:rPr>
+              <w:t>7</w:t>
+            </w:r>
+            <w:r>
+              <w:rPr>
+                <w:noProof/>
+                <w:webHidden/>
+              </w:rPr>
+              <w:fldChar w:fldCharType="end"/>
+            </w:r>
+          </w:hyperlink>
+        </w:p>
+        <w:p>
+          <w:pPr>
+            <w:pStyle w:val="TM2"/>
+            <w:tabs>
+              <w:tab w:val="left" w:pos="880"/>
+              <w:tab w:val="right" w:leader="dot" w:pos="9062"/>
+            </w:tabs>
+            <w:rPr>
+              <w:rFonts w:cstheme="minorBidi"/>
+              <w:noProof/>
+            </w:rPr>
+          </w:pPr>
+          <w:hyperlink w:anchor="_Toc45117694" w:history="1">
+            <w:r>
+              <w:rPr>
+                <w:rStyle w:val="Lienhypertexte"/>
+                <w:noProof/>
+              </w:rPr>
+              <w:t>1.2.</w:t>
+            </w:r>
+            <w:r>
+              <w:rPr>
+                <w:rFonts w:cstheme="minorBidi"/>
+                <w:noProof/>
+              </w:rPr>
+              <w:tab/>
+            </w:r>
+            <w:r>
+              <w:rPr>
+                <w:rStyle w:val="Lienhypertexte"/>
+                <w:noProof/>
+              </w:rPr>
+              <w:t>VALEMO et le service ingénierie projets R&amp;D</w:t>
+            </w:r>
+            <w:r>
+              <w:rPr>
+                <w:noProof/>
+                <w:webHidden/>
+              </w:rPr>
+              <w:tab/>
+            </w:r>
+            <w:r>
+              <w:rPr>
+                <w:noProof/>
+                <w:webHidden/>
+              </w:rPr>
+              <w:fldChar w:fldCharType="begin"/>
+            </w:r>
+            <w:r>
+              <w:rPr>
+                <w:noProof/>
+                <w:webHidden/>
+              </w:rPr>
+              <w:instrText xml:space="preserve"> PAGEREF _Toc45117694 \h </w:instrText>
+            </w:r>
+            <w:r>
+              <w:rPr>
+                <w:noProof/>
+                <w:webHidden/>
+              </w:rPr>
+            </w:r>
+            <w:r>
+              <w:rPr>
+                <w:noProof/>
+                <w:webHidden/>
+              </w:rPr>
+              <w:fldChar w:fldCharType="separate"/>
+            </w:r>
+            <w:r>
+              <w:rPr>
+                <w:noProof/>
+                <w:webHidden/>
+              </w:rPr>
+              <w:t>8</w:t>
             </w:r>
             <w:r>
               <w:rPr>
@@ -903,11 +1130,18 @@
     <w:p>
       <w:pPr>
         <w:pStyle w:val="Titre1"/>
-      </w:pPr>
+        <w:numPr>
+          <w:ilvl w:val="0"/>
+          <w:numId w:val="0"/>
+        </w:numPr>
+        <w:ind w:left="360" w:hanging="360"/>
+      </w:pPr>
+      <w:bookmarkStart w:id="2" w:name="_Toc45117691"/>
       <w:r>
         <w:lastRenderedPageBreak/>
         <w:t>Introduction</w:t>
       </w:r>
+      <w:bookmarkEnd w:id="2"/>
     </w:p>
     <w:p>
       <w:r>
@@ -917,15 +1151,590 @@
     <w:p>
       <w:pPr>
         <w:pStyle w:val="Titre1"/>
+      </w:pPr>
+      <w:bookmarkStart w:id="3" w:name="_Toc45117692"/>
+      <w:r>
+        <w:lastRenderedPageBreak/>
+        <w:t>Contexte et objectifs du stage</w:t>
+      </w:r>
+      <w:bookmarkEnd w:id="3"/>
+    </w:p>
+    <w:p/>
+    <w:p>
+      <w:pPr>
+        <w:pStyle w:val="Titre2"/>
+      </w:pPr>
+      <w:bookmarkStart w:id="4" w:name="_Toc45117693"/>
+      <w:r>
+        <w:t>L’entreprise VALEMO et le groupe VALOREM</w:t>
+      </w:r>
+      <w:bookmarkEnd w:id="4"/>
+      <w:r>
+        <w:t xml:space="preserve"> </w:t>
+      </w:r>
+    </w:p>
+    <w:p/>
+    <w:p>
+      <w:pPr>
+        <w:jc w:val="both"/>
+      </w:pPr>
+      <w:r>
+        <w:t>VALEMO est une filiale du groupe VALOREM, opérateur en énergies renouvelables, pionnier de l’éolien en France crée en 1994. Les activités du groupe VALOREM couvrent l’ensemble des métiers relatifs aux énergies renouvelables en partant des études préalables à l’exploitation</w:t>
+      </w:r>
+      <w:r>
+        <w:t xml:space="preserve"> et</w:t>
+      </w:r>
+      <w:r>
+        <w:t xml:space="preserve"> la maintenance des centrales en passant par la construction. </w:t>
+      </w:r>
+      <w:r>
+        <w:t xml:space="preserve">VALEMO réalise la plupart des contrats d’exploitation-maintenance de VALOREM et remplit depuis longtemps des missions pour le compte de tiers de manière indépendante. </w:t>
+      </w:r>
+    </w:p>
+    <w:p>
+      <w:pPr>
+        <w:jc w:val="both"/>
+      </w:pPr>
+      <w:r>
+        <w:t xml:space="preserve">VALOREM est l’un </w:t>
+      </w:r>
+      <w:r>
+        <w:t xml:space="preserve">des derniers producteurs indépendants </w:t>
+      </w:r>
+      <w:r>
+        <w:t>d’énergie électrique d’origines renouvelables. Le groupe s’appuie sur cette indépendance et affirme sa volonté de valoriser les ressources renouvelables des territoires par des projets responsables en adéquation avec les valeurs fondatrice du groupe</w:t>
+      </w:r>
+      <w:r>
+        <w:t xml:space="preserve">. </w:t>
+      </w:r>
+    </w:p>
+    <w:tbl>
+      <w:tblPr>
+        <w:tblStyle w:val="Grilledutableau"/>
+        <w:tblW w:w="0" w:type="auto"/>
+        <w:tblBorders>
+          <w:top w:val="none" w:sz="0" w:space="0" w:color="auto"/>
+          <w:left w:val="none" w:sz="0" w:space="0" w:color="auto"/>
+          <w:bottom w:val="none" w:sz="0" w:space="0" w:color="auto"/>
+          <w:right w:val="none" w:sz="0" w:space="0" w:color="auto"/>
+          <w:insideH w:val="single" w:sz="4" w:space="0" w:color="A6A6A6" w:themeColor="background1" w:themeShade="A6"/>
+          <w:insideV w:val="none" w:sz="0" w:space="0" w:color="auto"/>
+        </w:tblBorders>
+        <w:tblLook w:val="04A0" w:firstRow="1" w:lastRow="0" w:firstColumn="1" w:lastColumn="0" w:noHBand="0" w:noVBand="1"/>
+      </w:tblPr>
+      <w:tblGrid>
+        <w:gridCol w:w="1555"/>
+        <w:gridCol w:w="7507"/>
+      </w:tblGrid>
+      <w:tr>
+        <w:tc>
+          <w:tcPr>
+            <w:tcW w:w="9062" w:type="dxa"/>
+            <w:gridSpan w:val="2"/>
+          </w:tcPr>
+          <w:p>
+            <w:pPr>
+              <w:jc w:val="both"/>
+            </w:pPr>
+            <w:r>
+              <w:t xml:space="preserve">Historique et dates clefs : </w:t>
+            </w:r>
+          </w:p>
+        </w:tc>
+      </w:tr>
+      <w:tr>
+        <w:tc>
+          <w:tcPr>
+            <w:tcW w:w="1555" w:type="dxa"/>
+          </w:tcPr>
+          <w:p>
+            <w:pPr>
+              <w:jc w:val="both"/>
+              <w:rPr>
+                <w:color w:val="004C4B" w:themeColor="accent3" w:themeShade="80"/>
+              </w:rPr>
+            </w:pPr>
+            <w:r>
+              <w:rPr>
+                <w:color w:val="004C4B" w:themeColor="accent3" w:themeShade="80"/>
+              </w:rPr>
+              <w:t>1994</w:t>
+            </w:r>
+          </w:p>
+        </w:tc>
+        <w:tc>
+          <w:tcPr>
+            <w:tcW w:w="7507" w:type="dxa"/>
+          </w:tcPr>
+          <w:p>
+            <w:pPr>
+              <w:jc w:val="both"/>
+            </w:pPr>
+            <w:r>
+              <w:t>Jean-Yves Grandidier crée VALOREM, petit bureau d’études en énergie renouvelables ;</w:t>
+            </w:r>
+          </w:p>
+        </w:tc>
+      </w:tr>
+      <w:tr>
+        <w:tc>
+          <w:tcPr>
+            <w:tcW w:w="1555" w:type="dxa"/>
+          </w:tcPr>
+          <w:p>
+            <w:pPr>
+              <w:jc w:val="both"/>
+              <w:rPr>
+                <w:color w:val="004C4B" w:themeColor="accent3" w:themeShade="80"/>
+              </w:rPr>
+            </w:pPr>
+            <w:r>
+              <w:rPr>
+                <w:color w:val="004C4B" w:themeColor="accent3" w:themeShade="80"/>
+              </w:rPr>
+              <w:t>2001</w:t>
+            </w:r>
+          </w:p>
+        </w:tc>
+        <w:tc>
+          <w:tcPr>
+            <w:tcW w:w="7507" w:type="dxa"/>
+          </w:tcPr>
+          <w:p>
+            <w:pPr>
+              <w:jc w:val="both"/>
+            </w:pPr>
+            <w:r>
+              <w:t xml:space="preserve">VALOREM se spécialise dans développement de parcs éoliens et ouvre une agence à Carcassonne (Aude). Puis en 2002, Création d’OPTAREL, filiale d’OPTimisation et d’Amélioration des Réseaux ÉLectriques. Ouverture des agences de Rouen et de Nantes ; </w:t>
+            </w:r>
+          </w:p>
+          <w:p>
+            <w:pPr>
+              <w:jc w:val="both"/>
+            </w:pPr>
+          </w:p>
+        </w:tc>
+      </w:tr>
+      <w:tr>
+        <w:tc>
+          <w:tcPr>
+            <w:tcW w:w="1555" w:type="dxa"/>
+          </w:tcPr>
+          <w:p>
+            <w:pPr>
+              <w:jc w:val="both"/>
+              <w:rPr>
+                <w:color w:val="004C4B" w:themeColor="accent3" w:themeShade="80"/>
+              </w:rPr>
+            </w:pPr>
+            <w:r>
+              <w:rPr>
+                <w:color w:val="004C4B" w:themeColor="accent3" w:themeShade="80"/>
+              </w:rPr>
+              <w:t>2007 – 2008</w:t>
+            </w:r>
+          </w:p>
+        </w:tc>
+        <w:tc>
+          <w:tcPr>
+            <w:tcW w:w="7507" w:type="dxa"/>
+          </w:tcPr>
+          <w:p>
+            <w:pPr>
+              <w:jc w:val="both"/>
+            </w:pPr>
+            <w:r>
+              <w:t xml:space="preserve">Création de VALREA, filiale réalisant la maîtrise d’œuvre lors de la construction de parcs EnR. Ouverture de l’agence d’Amiens (Somme). VALOREM devient producteur d’énergie renouvelables ;  </w:t>
+            </w:r>
+          </w:p>
+        </w:tc>
+      </w:tr>
+      <w:tr>
+        <w:tc>
+          <w:tcPr>
+            <w:tcW w:w="1555" w:type="dxa"/>
+            <w:tcBorders>
+              <w:bottom w:val="single" w:sz="4" w:space="0" w:color="A6A6A6" w:themeColor="background1" w:themeShade="A6"/>
+            </w:tcBorders>
+          </w:tcPr>
+          <w:p>
+            <w:pPr>
+              <w:jc w:val="both"/>
+              <w:rPr>
+                <w:color w:val="004C4B" w:themeColor="accent3" w:themeShade="80"/>
+              </w:rPr>
+            </w:pPr>
+            <w:r>
+              <w:rPr>
+                <w:color w:val="004C4B" w:themeColor="accent3" w:themeShade="80"/>
+              </w:rPr>
+              <w:t>2011</w:t>
+            </w:r>
+          </w:p>
+        </w:tc>
+        <w:tc>
+          <w:tcPr>
+            <w:tcW w:w="7507" w:type="dxa"/>
+            <w:tcBorders>
+              <w:bottom w:val="single" w:sz="4" w:space="0" w:color="A6A6A6" w:themeColor="background1" w:themeShade="A6"/>
+            </w:tcBorders>
+          </w:tcPr>
+          <w:p>
+            <w:pPr>
+              <w:jc w:val="both"/>
+            </w:pPr>
+            <w:r>
+              <w:t>Création de VALEMO ;</w:t>
+            </w:r>
+          </w:p>
+        </w:tc>
+      </w:tr>
+      <w:tr>
+        <w:tc>
+          <w:tcPr>
+            <w:tcW w:w="1555" w:type="dxa"/>
+            <w:tcBorders>
+              <w:top w:val="single" w:sz="4" w:space="0" w:color="A6A6A6" w:themeColor="background1" w:themeShade="A6"/>
+              <w:bottom w:val="single" w:sz="4" w:space="0" w:color="A6A6A6" w:themeColor="background1" w:themeShade="A6"/>
+            </w:tcBorders>
+          </w:tcPr>
+          <w:p>
+            <w:pPr>
+              <w:jc w:val="both"/>
+              <w:rPr>
+                <w:color w:val="004C4B" w:themeColor="accent3" w:themeShade="80"/>
+              </w:rPr>
+            </w:pPr>
+            <w:r>
+              <w:rPr>
+                <w:color w:val="004C4B" w:themeColor="accent3" w:themeShade="80"/>
+              </w:rPr>
+              <w:t>2016 - 2017</w:t>
+            </w:r>
+          </w:p>
+        </w:tc>
+        <w:tc>
+          <w:tcPr>
+            <w:tcW w:w="7507" w:type="dxa"/>
+            <w:tcBorders>
+              <w:top w:val="single" w:sz="4" w:space="0" w:color="A6A6A6" w:themeColor="background1" w:themeShade="A6"/>
+              <w:bottom w:val="single" w:sz="4" w:space="0" w:color="A6A6A6" w:themeColor="background1" w:themeShade="A6"/>
+            </w:tcBorders>
+          </w:tcPr>
+          <w:p>
+            <w:pPr>
+              <w:jc w:val="both"/>
+            </w:pPr>
+            <w:r>
+              <w:t xml:space="preserve">Création de la marque VALOREM Marine Solutions (2016) dédié aux activité EMR et </w:t>
+            </w:r>
+            <w:r>
+              <w:rPr>
+                <w:i/>
+                <w:iCs/>
+              </w:rPr>
+              <w:t>offshore</w:t>
+            </w:r>
+            <w:r>
+              <w:t>. Création du fond de dotation Watt For Change.</w:t>
+            </w:r>
+          </w:p>
+        </w:tc>
+      </w:tr>
+    </w:tbl>
+    <w:p>
+      <w:pPr>
+        <w:jc w:val="both"/>
+      </w:pPr>
+    </w:p>
+    <w:p>
+      <w:pPr>
+        <w:jc w:val="both"/>
+      </w:pPr>
+      <w:r>
+        <w:t xml:space="preserve">Chiffres clefs Novembre 2019 : </w:t>
+      </w:r>
+    </w:p>
+    <w:p>
+      <w:pPr>
+        <w:jc w:val="both"/>
+        <w:rPr>
+          <w:color w:val="004C4B" w:themeColor="accent3" w:themeShade="80"/>
+        </w:rPr>
+      </w:pPr>
+      <w:r>
+        <w:rPr>
+          <w:color w:val="415C0C" w:themeColor="accent5" w:themeShade="80"/>
+        </w:rPr>
+        <w:t>Développement </w:t>
+      </w:r>
+      <w:r>
+        <w:rPr>
+          <w:color w:val="004C4B" w:themeColor="accent3" w:themeShade="80"/>
+        </w:rPr>
+        <w:t xml:space="preserve">: </w:t>
+      </w:r>
+    </w:p>
+    <w:p>
+      <w:pPr>
+        <w:pStyle w:val="Paragraphedeliste"/>
         <w:numPr>
           <w:ilvl w:val="0"/>
-          <w:numId w:val="3"/>
+          <w:numId w:val="7"/>
         </w:numPr>
+        <w:jc w:val="both"/>
+      </w:pPr>
+      <w:r>
+        <w:t xml:space="preserve">3GW de projets en développement en France et à l’international ; </w:t>
+      </w:r>
+    </w:p>
+    <w:p>
+      <w:pPr>
+        <w:pStyle w:val="Paragraphedeliste"/>
+        <w:numPr>
+          <w:ilvl w:val="0"/>
+          <w:numId w:val="7"/>
+        </w:numPr>
+        <w:jc w:val="both"/>
+      </w:pPr>
+      <w:r>
+        <w:t xml:space="preserve">1.2 GW de projets éoliens en développement en France ; </w:t>
+      </w:r>
+    </w:p>
+    <w:p>
+      <w:pPr>
+        <w:pStyle w:val="Paragraphedeliste"/>
+        <w:numPr>
+          <w:ilvl w:val="0"/>
+          <w:numId w:val="7"/>
+        </w:numPr>
+        <w:jc w:val="both"/>
+      </w:pPr>
+      <w:r>
+        <w:t xml:space="preserve">400 MWc de projets de PV en développement en France ; </w:t>
+      </w:r>
+    </w:p>
+    <w:p>
+      <w:pPr>
+        <w:jc w:val="both"/>
+      </w:pPr>
+      <w:r>
+        <w:rPr>
+          <w:color w:val="004C4B" w:themeColor="accent3" w:themeShade="80"/>
+        </w:rPr>
+        <w:t>C</w:t>
+      </w:r>
+      <w:r>
+        <w:rPr>
+          <w:color w:val="004C4B" w:themeColor="accent3" w:themeShade="80"/>
+        </w:rPr>
+        <w:t xml:space="preserve">onstruction </w:t>
+      </w:r>
+      <w:r>
+        <w:t>(VALREA)</w:t>
+      </w:r>
+      <w:r>
+        <w:t xml:space="preserve"> : </w:t>
+      </w:r>
+    </w:p>
+    <w:p>
+      <w:pPr>
+        <w:pStyle w:val="Paragraphedeliste"/>
+        <w:numPr>
+          <w:ilvl w:val="0"/>
+          <w:numId w:val="7"/>
+        </w:numPr>
+        <w:jc w:val="both"/>
+      </w:pPr>
+      <w:r>
+        <w:t xml:space="preserve">1 GW construit ; </w:t>
+      </w:r>
+    </w:p>
+    <w:p>
+      <w:pPr>
+        <w:pStyle w:val="Paragraphedeliste"/>
+        <w:numPr>
+          <w:ilvl w:val="0"/>
+          <w:numId w:val="7"/>
+        </w:numPr>
+        <w:jc w:val="both"/>
+      </w:pPr>
+      <w:r>
+        <w:t xml:space="preserve">1300 MW en assistance technique ; </w:t>
+      </w:r>
+    </w:p>
+    <w:p>
+      <w:pPr>
+        <w:jc w:val="both"/>
+        <w:rPr>
+          <w:b/>
+          <w:bCs/>
+        </w:rPr>
+      </w:pPr>
+      <w:r>
+        <w:rPr>
+          <w:color w:val="B56E00" w:themeColor="accent6" w:themeShade="BF"/>
+        </w:rPr>
+        <w:t>Exploitation</w:t>
+      </w:r>
+      <w:r>
+        <w:rPr>
+          <w:color w:val="B56E00" w:themeColor="accent6" w:themeShade="BF"/>
+        </w:rPr>
+        <w:t xml:space="preserve"> </w:t>
+      </w:r>
+      <w:r>
+        <w:t>(</w:t>
+      </w:r>
+      <w:r>
+        <w:t>VALEMO</w:t>
+      </w:r>
+      <w:r>
+        <w:t>)</w:t>
+      </w:r>
+      <w:r>
+        <w:t xml:space="preserve"> : </w:t>
+      </w:r>
+    </w:p>
+    <w:p>
+      <w:pPr>
+        <w:pStyle w:val="Paragraphedeliste"/>
+        <w:numPr>
+          <w:ilvl w:val="0"/>
+          <w:numId w:val="7"/>
+        </w:numPr>
+        <w:jc w:val="both"/>
       </w:pPr>
       <w:r>
         <w:lastRenderedPageBreak/>
-        <w:t>Présentation du groupe Valorem, contexte et objectifs du stage</w:t>
-      </w:r>
+        <w:t xml:space="preserve">600 MW en suivi d’exploitation ; </w:t>
+      </w:r>
+    </w:p>
+    <w:p>
+      <w:pPr>
+        <w:pStyle w:val="Paragraphedeliste"/>
+        <w:numPr>
+          <w:ilvl w:val="0"/>
+          <w:numId w:val="7"/>
+        </w:numPr>
+        <w:jc w:val="both"/>
+      </w:pPr>
+      <w:r>
+        <w:t xml:space="preserve">250 MW en maintenance ; </w:t>
+      </w:r>
+    </w:p>
+    <w:p>
+      <w:pPr>
+        <w:pStyle w:val="Paragraphedeliste"/>
+        <w:numPr>
+          <w:ilvl w:val="0"/>
+          <w:numId w:val="7"/>
+        </w:numPr>
+        <w:jc w:val="both"/>
+      </w:pPr>
+      <w:r>
+        <w:t>1500 MW de prestation</w:t>
+      </w:r>
+      <w:r>
+        <w:t>s</w:t>
+      </w:r>
+      <w:r>
+        <w:t xml:space="preserve"> techniques ; </w:t>
+      </w:r>
+    </w:p>
+    <w:p>
+      <w:pPr>
+        <w:pStyle w:val="Titre2"/>
+      </w:pPr>
+      <w:r>
+        <w:t xml:space="preserve"> </w:t>
+      </w:r>
+      <w:bookmarkStart w:id="5" w:name="_Toc45117694"/>
+      <w:r>
+        <w:t>VALEMO et le service ingénierie projets R&amp;D</w:t>
+      </w:r>
+      <w:bookmarkEnd w:id="5"/>
+    </w:p>
+    <w:p/>
+    <w:p>
+      <w:pPr>
+        <w:jc w:val="both"/>
+      </w:pPr>
+      <w:r>
+        <w:t xml:space="preserve">J’ai intégré le bureau d’études de projet R&amp;D de VALEMO. Ce bureau est installé sur le site de Bègles de VALEMO. </w:t>
+      </w:r>
+      <w:r>
+        <w:t xml:space="preserve">Mes deux encadrants pour ce stage sont </w:t>
+      </w:r>
+      <w:r>
+        <w:t xml:space="preserve">Alexis Lebranchu et Claire Taymans, deux docteurs qui travaillent au développement d’outils pour le suivi, </w:t>
+      </w:r>
+      <w:r>
+        <w:t>le traitement</w:t>
+      </w:r>
+      <w:r>
+        <w:t xml:space="preserve"> et la visualis</w:t>
+      </w:r>
+      <w:r>
+        <w:t>at</w:t>
+      </w:r>
+      <w:r>
+        <w:t xml:space="preserve">ion des données pour les chargés d’exploitation et de maintenance de VALEMO. </w:t>
+      </w:r>
+      <w:r>
+        <w:t>Alexis Lebranchu a réalisé sa thèse en 2014 sur l’analyse de données de surveillance de défauts pour l’aide à la maintenance prédictive de parcs éoliens. Claire Taymans elle a réalisé sa thèse en 2015 sur la modélisation et la résolution volumes finis des équations de Navier Stokes incompressibles appliquées à l’analyse de performances des pales d’éolienne</w:t>
+      </w:r>
+      <w:r>
+        <w:t xml:space="preserve"> avec le bureau d’études de vents de VALOREM</w:t>
+      </w:r>
+      <w:r>
+        <w:t xml:space="preserve">. </w:t>
+      </w:r>
+    </w:p>
+    <w:p>
+      <w:pPr>
+        <w:jc w:val="both"/>
+      </w:pPr>
+      <w:r>
+        <w:t>Le bureau est aussi composé de Damien Parmentier ingénieur en analyse vibratoire et traitement des signaux</w:t>
+      </w:r>
+      <w:r>
+        <w:t xml:space="preserve"> récemment arrivé</w:t>
+      </w:r>
+      <w:r>
+        <w:t xml:space="preserve"> et Usama Aziz doctorant dans la continuité de la thèse d’Alexis Lebranchu.</w:t>
+      </w:r>
+      <w:r>
+        <w:t xml:space="preserve"> Nous sommes deux stagiaires sur le bureau d’étude : Théodore Raymond qui travaille sur l’application de la thèse d’Alexis Lebranchu en langage de programmation python et sur la mise en place de la méthode sur un plus large ensemble de parcs. Moi-même qui travaille principalement sur le développement d’outils et de classification pour l’analyse des données d’arrêts des turbines éolienne VALEMO. </w:t>
+      </w:r>
+    </w:p>
+    <w:p>
+      <w:pPr>
+        <w:jc w:val="both"/>
+      </w:pPr>
+      <w:r>
+        <w:t>Le bureau développe les outils à destination des chargés d’exploitation pour leur permettre de réaliser des analyses plus fines des performances des parcs</w:t>
+      </w:r>
+      <w:r>
+        <w:t xml:space="preserve"> éoliens, solaires et hydroélectriques. </w:t>
+      </w:r>
+      <w:r>
+        <w:t>L’équipe révise les méthodes de calcul des indicateurs comme le taux de charge ou la disponibilité des parcs et machines en fonction des données disponible. Aussi</w:t>
+      </w:r>
+      <w:r>
+        <w:t>, le bureau travaille sur la mise à jour structurelle des bases de données afin d’améliorer la qualité des indicateurs et informations</w:t>
+      </w:r>
+      <w:r>
+        <w:t xml:space="preserve"> disponibles</w:t>
+      </w:r>
+      <w:r>
+        <w:t xml:space="preserve">. </w:t>
+      </w:r>
+    </w:p>
+    <w:p>
+      <w:pPr>
+        <w:jc w:val="both"/>
+      </w:pPr>
     </w:p>
     <w:sectPr>
       <w:footerReference w:type="default" r:id="rId14"/>
@@ -951,6 +1760,8 @@
         <w:separator/>
       </w:r>
     </w:p>
+    <w:p/>
+    <w:p/>
   </w:endnote>
   <w:endnote w:type="continuationSeparator" w:id="0">
     <w:p>
@@ -961,6 +1772,8 @@
         <w:continuationSeparator/>
       </w:r>
     </w:p>
+    <w:p/>
+    <w:p/>
   </w:endnote>
 </w:endnotes>
 </file>
@@ -975,6 +1788,7 @@
         <w:docPartUnique/>
       </w:docPartObj>
     </w:sdtPr>
+    <w:sdtEndPr/>
     <w:sdtContent>
       <w:p>
         <w:pPr>
@@ -1004,6 +1818,8 @@
       <w:pStyle w:val="Pieddepage"/>
     </w:pPr>
   </w:p>
+  <w:p/>
+  <w:p/>
 </w:ftr>
 </file>
 
@@ -1018,6 +1834,8 @@
         <w:separator/>
       </w:r>
     </w:p>
+    <w:p/>
+    <w:p/>
   </w:footnote>
   <w:footnote w:type="continuationSeparator" w:id="0">
     <w:p>
@@ -1028,6 +1846,8 @@
         <w:continuationSeparator/>
       </w:r>
     </w:p>
+    <w:p/>
+    <w:p/>
   </w:footnote>
 </w:footnotes>
 </file>
@@ -1035,6 +1855,320 @@
 <file path=word/numbering.xml><?xml version="1.0" encoding="utf-8"?>
 <w:numbering xmlns:wpc="http://schemas.microsoft.com/office/word/2010/wordprocessingCanvas" xmlns:cx="http://schemas.microsoft.com/office/drawing/2014/chartex" xmlns:cx1="http://schemas.microsoft.com/office/drawing/2015/9/8/chartex" xmlns:cx2="http://schemas.microsoft.com/office/drawing/2015/10/21/chartex" xmlns:cx3="http://schemas.microsoft.com/office/drawing/2016/5/9/chartex" xmlns:cx4="http://schemas.microsoft.com/office/drawing/2016/5/10/chartex" xmlns:cx5="http://schemas.microsoft.com/office/drawing/2016/5/11/chartex" xmlns:cx6="http://schemas.microsoft.com/office/drawing/2016/5/12/chartex" xmlns:cx7="http://schemas.microsoft.com/office/drawing/2016/5/13/chartex" xmlns:cx8="http://schemas.microsoft.com/office/drawing/2016/5/14/chartex" xmlns:mc="http://schemas.openxmlformats.org/markup-compatibility/2006" xmlns:aink="http://schemas.microsoft.com/office/drawing/2016/ink" xmlns:am3d="http://schemas.microsoft.com/office/drawing/2017/model3d" xmlns:o="urn:schemas-microsoft-com:office:office" xmlns:r="http://schemas.openxmlformats.org/officeDocument/2006/relationships" xmlns:m="http://schemas.openxmlformats.org/officeDocument/2006/math" xmlns:v="urn:schemas-microsoft-com:vml" xmlns:wp14="http://schemas.microsoft.com/office/word/2010/wordprocessingDrawing" xmlns:wp="http://schemas.openxmlformats.org/drawingml/2006/wordprocessingDrawing" xmlns:w10="urn:schemas-microsoft-com:office:word" xmlns:w="http://schemas.openxmlformats.org/wordprocessingml/2006/main" xmlns:w14="http://schemas.microsoft.com/office/word/2010/wordml" xmlns:w15="http://schemas.microsoft.com/office/word/2012/wordml" xmlns:w16cex="http://schemas.microsoft.com/office/word/2018/wordml/cex" xmlns:w16cid="http://schemas.microsoft.com/office/word/2016/wordml/cid" xmlns:w16="http://schemas.microsoft.com/office/word/2018/wordml" xmlns:w16se="http://schemas.microsoft.com/office/word/2015/wordml/symex" xmlns:wpg="http://schemas.microsoft.com/office/word/2010/wordprocessingGroup" xmlns:wpi="http://schemas.microsoft.com/office/word/2010/wordprocessingInk" xmlns:wne="http://schemas.microsoft.com/office/word/2006/wordml" xmlns:wps="http://schemas.microsoft.com/office/word/2010/wordprocessingShape" mc:Ignorable="w14 w15 w16se w16cid w16 w16cex wp14">
   <w:abstractNum w:abstractNumId="0" w15:restartNumberingAfterBreak="0">
+    <w:nsid w:val="0E23074D"/>
+    <w:multiLevelType w:val="hybridMultilevel"/>
+    <w:tmpl w:val="8CE0F870"/>
+    <w:lvl w:ilvl="0" w:tplc="040C0005">
+      <w:start w:val="1"/>
+      <w:numFmt w:val="bullet"/>
+      <w:lvlText w:val=""/>
+      <w:lvlJc w:val="left"/>
+      <w:pPr>
+        <w:ind w:left="720" w:hanging="360"/>
+      </w:pPr>
+      <w:rPr>
+        <w:rFonts w:ascii="Wingdings" w:hAnsi="Wingdings" w:hint="default"/>
+      </w:rPr>
+    </w:lvl>
+    <w:lvl w:ilvl="1" w:tplc="040C0003" w:tentative="1">
+      <w:start w:val="1"/>
+      <w:numFmt w:val="bullet"/>
+      <w:lvlText w:val="o"/>
+      <w:lvlJc w:val="left"/>
+      <w:pPr>
+        <w:ind w:left="1440" w:hanging="360"/>
+      </w:pPr>
+      <w:rPr>
+        <w:rFonts w:ascii="Courier New" w:hAnsi="Courier New" w:cs="Courier New" w:hint="default"/>
+      </w:rPr>
+    </w:lvl>
+    <w:lvl w:ilvl="2" w:tplc="040C0005" w:tentative="1">
+      <w:start w:val="1"/>
+      <w:numFmt w:val="bullet"/>
+      <w:lvlText w:val=""/>
+      <w:lvlJc w:val="left"/>
+      <w:pPr>
+        <w:ind w:left="2160" w:hanging="360"/>
+      </w:pPr>
+      <w:rPr>
+        <w:rFonts w:ascii="Wingdings" w:hAnsi="Wingdings" w:hint="default"/>
+      </w:rPr>
+    </w:lvl>
+    <w:lvl w:ilvl="3" w:tplc="040C0001" w:tentative="1">
+      <w:start w:val="1"/>
+      <w:numFmt w:val="bullet"/>
+      <w:lvlText w:val=""/>
+      <w:lvlJc w:val="left"/>
+      <w:pPr>
+        <w:ind w:left="2880" w:hanging="360"/>
+      </w:pPr>
+      <w:rPr>
+        <w:rFonts w:ascii="Symbol" w:hAnsi="Symbol" w:hint="default"/>
+      </w:rPr>
+    </w:lvl>
+    <w:lvl w:ilvl="4" w:tplc="040C0003" w:tentative="1">
+      <w:start w:val="1"/>
+      <w:numFmt w:val="bullet"/>
+      <w:lvlText w:val="o"/>
+      <w:lvlJc w:val="left"/>
+      <w:pPr>
+        <w:ind w:left="3600" w:hanging="360"/>
+      </w:pPr>
+      <w:rPr>
+        <w:rFonts w:ascii="Courier New" w:hAnsi="Courier New" w:cs="Courier New" w:hint="default"/>
+      </w:rPr>
+    </w:lvl>
+    <w:lvl w:ilvl="5" w:tplc="040C0005" w:tentative="1">
+      <w:start w:val="1"/>
+      <w:numFmt w:val="bullet"/>
+      <w:lvlText w:val=""/>
+      <w:lvlJc w:val="left"/>
+      <w:pPr>
+        <w:ind w:left="4320" w:hanging="360"/>
+      </w:pPr>
+      <w:rPr>
+        <w:rFonts w:ascii="Wingdings" w:hAnsi="Wingdings" w:hint="default"/>
+      </w:rPr>
+    </w:lvl>
+    <w:lvl w:ilvl="6" w:tplc="040C0001" w:tentative="1">
+      <w:start w:val="1"/>
+      <w:numFmt w:val="bullet"/>
+      <w:lvlText w:val=""/>
+      <w:lvlJc w:val="left"/>
+      <w:pPr>
+        <w:ind w:left="5040" w:hanging="360"/>
+      </w:pPr>
+      <w:rPr>
+        <w:rFonts w:ascii="Symbol" w:hAnsi="Symbol" w:hint="default"/>
+      </w:rPr>
+    </w:lvl>
+    <w:lvl w:ilvl="7" w:tplc="040C0003" w:tentative="1">
+      <w:start w:val="1"/>
+      <w:numFmt w:val="bullet"/>
+      <w:lvlText w:val="o"/>
+      <w:lvlJc w:val="left"/>
+      <w:pPr>
+        <w:ind w:left="5760" w:hanging="360"/>
+      </w:pPr>
+      <w:rPr>
+        <w:rFonts w:ascii="Courier New" w:hAnsi="Courier New" w:cs="Courier New" w:hint="default"/>
+      </w:rPr>
+    </w:lvl>
+    <w:lvl w:ilvl="8" w:tplc="040C0005" w:tentative="1">
+      <w:start w:val="1"/>
+      <w:numFmt w:val="bullet"/>
+      <w:lvlText w:val=""/>
+      <w:lvlJc w:val="left"/>
+      <w:pPr>
+        <w:ind w:left="6480" w:hanging="360"/>
+      </w:pPr>
+      <w:rPr>
+        <w:rFonts w:ascii="Wingdings" w:hAnsi="Wingdings" w:hint="default"/>
+      </w:rPr>
+    </w:lvl>
+  </w:abstractNum>
+  <w:abstractNum w:abstractNumId="1" w15:restartNumberingAfterBreak="0">
+    <w:nsid w:val="172D58DB"/>
+    <w:multiLevelType w:val="hybridMultilevel"/>
+    <w:tmpl w:val="20164AFE"/>
+    <w:lvl w:ilvl="0" w:tplc="8700A7C0">
+      <w:start w:val="2007"/>
+      <w:numFmt w:val="bullet"/>
+      <w:lvlText w:val="-"/>
+      <w:lvlJc w:val="left"/>
+      <w:pPr>
+        <w:ind w:left="720" w:hanging="360"/>
+      </w:pPr>
+      <w:rPr>
+        <w:rFonts w:ascii="Calibri" w:eastAsiaTheme="minorHAnsi" w:hAnsi="Calibri" w:cstheme="minorBidi" w:hint="default"/>
+      </w:rPr>
+    </w:lvl>
+    <w:lvl w:ilvl="1" w:tplc="040C0003" w:tentative="1">
+      <w:start w:val="1"/>
+      <w:numFmt w:val="bullet"/>
+      <w:lvlText w:val="o"/>
+      <w:lvlJc w:val="left"/>
+      <w:pPr>
+        <w:ind w:left="1440" w:hanging="360"/>
+      </w:pPr>
+      <w:rPr>
+        <w:rFonts w:ascii="Courier New" w:hAnsi="Courier New" w:cs="Courier New" w:hint="default"/>
+      </w:rPr>
+    </w:lvl>
+    <w:lvl w:ilvl="2" w:tplc="040C0005" w:tentative="1">
+      <w:start w:val="1"/>
+      <w:numFmt w:val="bullet"/>
+      <w:lvlText w:val=""/>
+      <w:lvlJc w:val="left"/>
+      <w:pPr>
+        <w:ind w:left="2160" w:hanging="360"/>
+      </w:pPr>
+      <w:rPr>
+        <w:rFonts w:ascii="Wingdings" w:hAnsi="Wingdings" w:hint="default"/>
+      </w:rPr>
+    </w:lvl>
+    <w:lvl w:ilvl="3" w:tplc="040C0001" w:tentative="1">
+      <w:start w:val="1"/>
+      <w:numFmt w:val="bullet"/>
+      <w:lvlText w:val=""/>
+      <w:lvlJc w:val="left"/>
+      <w:pPr>
+        <w:ind w:left="2880" w:hanging="360"/>
+      </w:pPr>
+      <w:rPr>
+        <w:rFonts w:ascii="Symbol" w:hAnsi="Symbol" w:hint="default"/>
+      </w:rPr>
+    </w:lvl>
+    <w:lvl w:ilvl="4" w:tplc="040C0003" w:tentative="1">
+      <w:start w:val="1"/>
+      <w:numFmt w:val="bullet"/>
+      <w:lvlText w:val="o"/>
+      <w:lvlJc w:val="left"/>
+      <w:pPr>
+        <w:ind w:left="3600" w:hanging="360"/>
+      </w:pPr>
+      <w:rPr>
+        <w:rFonts w:ascii="Courier New" w:hAnsi="Courier New" w:cs="Courier New" w:hint="default"/>
+      </w:rPr>
+    </w:lvl>
+    <w:lvl w:ilvl="5" w:tplc="040C0005" w:tentative="1">
+      <w:start w:val="1"/>
+      <w:numFmt w:val="bullet"/>
+      <w:lvlText w:val=""/>
+      <w:lvlJc w:val="left"/>
+      <w:pPr>
+        <w:ind w:left="4320" w:hanging="360"/>
+      </w:pPr>
+      <w:rPr>
+        <w:rFonts w:ascii="Wingdings" w:hAnsi="Wingdings" w:hint="default"/>
+      </w:rPr>
+    </w:lvl>
+    <w:lvl w:ilvl="6" w:tplc="040C0001" w:tentative="1">
+      <w:start w:val="1"/>
+      <w:numFmt w:val="bullet"/>
+      <w:lvlText w:val=""/>
+      <w:lvlJc w:val="left"/>
+      <w:pPr>
+        <w:ind w:left="5040" w:hanging="360"/>
+      </w:pPr>
+      <w:rPr>
+        <w:rFonts w:ascii="Symbol" w:hAnsi="Symbol" w:hint="default"/>
+      </w:rPr>
+    </w:lvl>
+    <w:lvl w:ilvl="7" w:tplc="040C0003" w:tentative="1">
+      <w:start w:val="1"/>
+      <w:numFmt w:val="bullet"/>
+      <w:lvlText w:val="o"/>
+      <w:lvlJc w:val="left"/>
+      <w:pPr>
+        <w:ind w:left="5760" w:hanging="360"/>
+      </w:pPr>
+      <w:rPr>
+        <w:rFonts w:ascii="Courier New" w:hAnsi="Courier New" w:cs="Courier New" w:hint="default"/>
+      </w:rPr>
+    </w:lvl>
+    <w:lvl w:ilvl="8" w:tplc="040C0005" w:tentative="1">
+      <w:start w:val="1"/>
+      <w:numFmt w:val="bullet"/>
+      <w:lvlText w:val=""/>
+      <w:lvlJc w:val="left"/>
+      <w:pPr>
+        <w:ind w:left="6480" w:hanging="360"/>
+      </w:pPr>
+      <w:rPr>
+        <w:rFonts w:ascii="Wingdings" w:hAnsi="Wingdings" w:hint="default"/>
+      </w:rPr>
+    </w:lvl>
+  </w:abstractNum>
+  <w:abstractNum w:abstractNumId="2" w15:restartNumberingAfterBreak="0">
+    <w:nsid w:val="53F34EAE"/>
+    <w:multiLevelType w:val="multilevel"/>
+    <w:tmpl w:val="758AA71A"/>
+    <w:lvl w:ilvl="0">
+      <w:start w:val="1"/>
+      <w:numFmt w:val="decimal"/>
+      <w:pStyle w:val="Titre1"/>
+      <w:lvlText w:val="%1."/>
+      <w:lvlJc w:val="left"/>
+      <w:pPr>
+        <w:ind w:left="360" w:hanging="360"/>
+      </w:pPr>
+    </w:lvl>
+    <w:lvl w:ilvl="1">
+      <w:start w:val="1"/>
+      <w:numFmt w:val="decimal"/>
+      <w:pStyle w:val="Titre2"/>
+      <w:lvlText w:val="%1.%2."/>
+      <w:lvlJc w:val="left"/>
+      <w:pPr>
+        <w:ind w:left="792" w:hanging="432"/>
+      </w:pPr>
+    </w:lvl>
+    <w:lvl w:ilvl="2">
+      <w:start w:val="1"/>
+      <w:numFmt w:val="decimal"/>
+      <w:lvlText w:val="%1.%2.%3."/>
+      <w:lvlJc w:val="left"/>
+      <w:pPr>
+        <w:ind w:left="1224" w:hanging="504"/>
+      </w:pPr>
+    </w:lvl>
+    <w:lvl w:ilvl="3">
+      <w:start w:val="1"/>
+      <w:numFmt w:val="decimal"/>
+      <w:lvlText w:val="%1.%2.%3.%4."/>
+      <w:lvlJc w:val="left"/>
+      <w:pPr>
+        <w:ind w:left="1728" w:hanging="648"/>
+      </w:pPr>
+    </w:lvl>
+    <w:lvl w:ilvl="4">
+      <w:start w:val="1"/>
+      <w:numFmt w:val="decimal"/>
+      <w:lvlText w:val="%1.%2.%3.%4.%5."/>
+      <w:lvlJc w:val="left"/>
+      <w:pPr>
+        <w:ind w:left="2232" w:hanging="792"/>
+      </w:pPr>
+    </w:lvl>
+    <w:lvl w:ilvl="5">
+      <w:start w:val="1"/>
+      <w:numFmt w:val="decimal"/>
+      <w:lvlText w:val="%1.%2.%3.%4.%5.%6."/>
+      <w:lvlJc w:val="left"/>
+      <w:pPr>
+        <w:ind w:left="2736" w:hanging="936"/>
+      </w:pPr>
+    </w:lvl>
+    <w:lvl w:ilvl="6">
+      <w:start w:val="1"/>
+      <w:numFmt w:val="decimal"/>
+      <w:lvlText w:val="%1.%2.%3.%4.%5.%6.%7."/>
+      <w:lvlJc w:val="left"/>
+      <w:pPr>
+        <w:ind w:left="3240" w:hanging="1080"/>
+      </w:pPr>
+    </w:lvl>
+    <w:lvl w:ilvl="7">
+      <w:start w:val="1"/>
+      <w:numFmt w:val="decimal"/>
+      <w:lvlText w:val="%1.%2.%3.%4.%5.%6.%7.%8."/>
+      <w:lvlJc w:val="left"/>
+      <w:pPr>
+        <w:ind w:left="3744" w:hanging="1224"/>
+      </w:pPr>
+    </w:lvl>
+    <w:lvl w:ilvl="8">
+      <w:start w:val="1"/>
+      <w:numFmt w:val="decimal"/>
+      <w:lvlText w:val="%1.%2.%3.%4.%5.%6.%7.%8.%9."/>
+      <w:lvlJc w:val="left"/>
+      <w:pPr>
+        <w:ind w:left="4320" w:hanging="1440"/>
+      </w:pPr>
+    </w:lvl>
+  </w:abstractNum>
+  <w:abstractNum w:abstractNumId="3" w15:restartNumberingAfterBreak="0">
     <w:nsid w:val="6E921B24"/>
     <w:multiLevelType w:val="multilevel"/>
     <w:tmpl w:val="040C001F"/>
@@ -1120,7 +2254,120 @@
       </w:pPr>
     </w:lvl>
   </w:abstractNum>
-  <w:abstractNum w:abstractNumId="1" w15:restartNumberingAfterBreak="0">
+  <w:abstractNum w:abstractNumId="4" w15:restartNumberingAfterBreak="0">
+    <w:nsid w:val="70704984"/>
+    <w:multiLevelType w:val="hybridMultilevel"/>
+    <w:tmpl w:val="2D42B54A"/>
+    <w:lvl w:ilvl="0" w:tplc="040C0001">
+      <w:start w:val="1"/>
+      <w:numFmt w:val="bullet"/>
+      <w:lvlText w:val=""/>
+      <w:lvlJc w:val="left"/>
+      <w:pPr>
+        <w:ind w:left="720" w:hanging="360"/>
+      </w:pPr>
+      <w:rPr>
+        <w:rFonts w:ascii="Symbol" w:hAnsi="Symbol" w:hint="default"/>
+      </w:rPr>
+    </w:lvl>
+    <w:lvl w:ilvl="1" w:tplc="040C0003" w:tentative="1">
+      <w:start w:val="1"/>
+      <w:numFmt w:val="bullet"/>
+      <w:lvlText w:val="o"/>
+      <w:lvlJc w:val="left"/>
+      <w:pPr>
+        <w:ind w:left="1440" w:hanging="360"/>
+      </w:pPr>
+      <w:rPr>
+        <w:rFonts w:ascii="Courier New" w:hAnsi="Courier New" w:cs="Courier New" w:hint="default"/>
+      </w:rPr>
+    </w:lvl>
+    <w:lvl w:ilvl="2" w:tplc="040C0005" w:tentative="1">
+      <w:start w:val="1"/>
+      <w:numFmt w:val="bullet"/>
+      <w:lvlText w:val=""/>
+      <w:lvlJc w:val="left"/>
+      <w:pPr>
+        <w:ind w:left="2160" w:hanging="360"/>
+      </w:pPr>
+      <w:rPr>
+        <w:rFonts w:ascii="Wingdings" w:hAnsi="Wingdings" w:hint="default"/>
+      </w:rPr>
+    </w:lvl>
+    <w:lvl w:ilvl="3" w:tplc="040C0001" w:tentative="1">
+      <w:start w:val="1"/>
+      <w:numFmt w:val="bullet"/>
+      <w:lvlText w:val=""/>
+      <w:lvlJc w:val="left"/>
+      <w:pPr>
+        <w:ind w:left="2880" w:hanging="360"/>
+      </w:pPr>
+      <w:rPr>
+        <w:rFonts w:ascii="Symbol" w:hAnsi="Symbol" w:hint="default"/>
+      </w:rPr>
+    </w:lvl>
+    <w:lvl w:ilvl="4" w:tplc="040C0003" w:tentative="1">
+      <w:start w:val="1"/>
+      <w:numFmt w:val="bullet"/>
+      <w:lvlText w:val="o"/>
+      <w:lvlJc w:val="left"/>
+      <w:pPr>
+        <w:ind w:left="3600" w:hanging="360"/>
+      </w:pPr>
+      <w:rPr>
+        <w:rFonts w:ascii="Courier New" w:hAnsi="Courier New" w:cs="Courier New" w:hint="default"/>
+      </w:rPr>
+    </w:lvl>
+    <w:lvl w:ilvl="5" w:tplc="040C0005" w:tentative="1">
+      <w:start w:val="1"/>
+      <w:numFmt w:val="bullet"/>
+      <w:lvlText w:val=""/>
+      <w:lvlJc w:val="left"/>
+      <w:pPr>
+        <w:ind w:left="4320" w:hanging="360"/>
+      </w:pPr>
+      <w:rPr>
+        <w:rFonts w:ascii="Wingdings" w:hAnsi="Wingdings" w:hint="default"/>
+      </w:rPr>
+    </w:lvl>
+    <w:lvl w:ilvl="6" w:tplc="040C0001" w:tentative="1">
+      <w:start w:val="1"/>
+      <w:numFmt w:val="bullet"/>
+      <w:lvlText w:val=""/>
+      <w:lvlJc w:val="left"/>
+      <w:pPr>
+        <w:ind w:left="5040" w:hanging="360"/>
+      </w:pPr>
+      <w:rPr>
+        <w:rFonts w:ascii="Symbol" w:hAnsi="Symbol" w:hint="default"/>
+      </w:rPr>
+    </w:lvl>
+    <w:lvl w:ilvl="7" w:tplc="040C0003" w:tentative="1">
+      <w:start w:val="1"/>
+      <w:numFmt w:val="bullet"/>
+      <w:lvlText w:val="o"/>
+      <w:lvlJc w:val="left"/>
+      <w:pPr>
+        <w:ind w:left="5760" w:hanging="360"/>
+      </w:pPr>
+      <w:rPr>
+        <w:rFonts w:ascii="Courier New" w:hAnsi="Courier New" w:cs="Courier New" w:hint="default"/>
+      </w:rPr>
+    </w:lvl>
+    <w:lvl w:ilvl="8" w:tplc="040C0005" w:tentative="1">
+      <w:start w:val="1"/>
+      <w:numFmt w:val="bullet"/>
+      <w:lvlText w:val=""/>
+      <w:lvlJc w:val="left"/>
+      <w:pPr>
+        <w:ind w:left="6480" w:hanging="360"/>
+      </w:pPr>
+      <w:rPr>
+        <w:rFonts w:ascii="Wingdings" w:hAnsi="Wingdings" w:hint="default"/>
+      </w:rPr>
+    </w:lvl>
+  </w:abstractNum>
+  <w:abstractNum w:abstractNumId="5" w15:restartNumberingAfterBreak="0">
     <w:nsid w:val="76A86236"/>
     <w:multiLevelType w:val="multilevel"/>
     <w:tmpl w:val="040C001F"/>
@@ -1207,10 +2454,10 @@
     </w:lvl>
   </w:abstractNum>
   <w:num w:numId="1">
-    <w:abstractNumId w:val="0"/>
+    <w:abstractNumId w:val="3"/>
   </w:num>
   <w:num w:numId="2">
-    <w:abstractNumId w:val="0"/>
+    <w:abstractNumId w:val="3"/>
     <w:lvlOverride w:ilvl="0">
       <w:startOverride w:val="1"/>
     </w:lvlOverride>
@@ -1240,6 +2487,18 @@
     </w:lvlOverride>
   </w:num>
   <w:num w:numId="3">
+    <w:abstractNumId w:val="5"/>
+  </w:num>
+  <w:num w:numId="4">
+    <w:abstractNumId w:val="2"/>
+  </w:num>
+  <w:num w:numId="5">
+    <w:abstractNumId w:val="4"/>
+  </w:num>
+  <w:num w:numId="6">
+    <w:abstractNumId w:val="0"/>
+  </w:num>
+  <w:num w:numId="7">
     <w:abstractNumId w:val="1"/>
   </w:num>
 </w:numbering>
@@ -1368,6 +2627,7 @@
     <w:lsdException w:name="HTML Sample" w:semiHidden="1" w:unhideWhenUsed="1"/>
     <w:lsdException w:name="HTML Typewriter" w:semiHidden="1" w:unhideWhenUsed="1"/>
     <w:lsdException w:name="HTML Variable" w:semiHidden="1" w:unhideWhenUsed="1"/>
+    <w:lsdException w:name="Normal Table" w:semiHidden="1" w:unhideWhenUsed="1"/>
     <w:lsdException w:name="annotation subject" w:semiHidden="1" w:unhideWhenUsed="1"/>
     <w:lsdException w:name="No List" w:semiHidden="1" w:unhideWhenUsed="1"/>
     <w:lsdException w:name="Outline List 1" w:semiHidden="1" w:unhideWhenUsed="1"/>
@@ -1410,8 +2670,11 @@
     <w:lsdException w:name="Table Contemporary" w:semiHidden="1" w:unhideWhenUsed="1"/>
     <w:lsdException w:name="Table Elegant" w:semiHidden="1" w:unhideWhenUsed="1"/>
     <w:lsdException w:name="Table Professional" w:semiHidden="1" w:unhideWhenUsed="1"/>
+    <w:lsdException w:name="Table Subtle 1" w:semiHidden="1" w:unhideWhenUsed="1"/>
     <w:lsdException w:name="Table Subtle 2" w:semiHidden="1" w:unhideWhenUsed="1"/>
     <w:lsdException w:name="Table Web 1" w:semiHidden="1" w:unhideWhenUsed="1"/>
+    <w:lsdException w:name="Table Web 2" w:semiHidden="1" w:unhideWhenUsed="1"/>
+    <w:lsdException w:name="Table Web 3" w:semiHidden="1" w:unhideWhenUsed="1"/>
     <w:lsdException w:name="Balloon Text" w:semiHidden="1" w:unhideWhenUsed="1"/>
     <w:lsdException w:name="Table Grid" w:uiPriority="59"/>
     <w:lsdException w:name="Table Theme" w:semiHidden="1" w:unhideWhenUsed="1"/>
@@ -1646,20 +2909,23 @@
     <w:basedOn w:val="Normal"/>
     <w:next w:val="Normal"/>
     <w:link w:val="Titre1Car"/>
+    <w:autoRedefine/>
     <w:uiPriority w:val="9"/>
     <w:qFormat/>
-    <w:rsid w:val="001B5E7F"/>
+    <w:rsid w:val="007211CD"/>
     <w:pPr>
       <w:keepNext/>
       <w:keepLines/>
+      <w:numPr>
+        <w:numId w:val="4"/>
+      </w:numPr>
       <w:spacing w:before="240" w:after="0"/>
       <w:outlineLvl w:val="0"/>
     </w:pPr>
     <w:rPr>
       <w:rFonts w:asciiTheme="majorHAnsi" w:eastAsiaTheme="majorEastAsia" w:hAnsiTheme="majorHAnsi" w:cstheme="majorBidi"/>
-      <w:color w:val="B56E00" w:themeColor="accent6" w:themeShade="BF"/>
-      <w:sz w:val="32"/>
-      <w:szCs w:val="32"/>
+      <w:sz w:val="36"/>
+      <w:szCs w:val="36"/>
     </w:rPr>
   </w:style>
   <w:style w:type="paragraph" w:styleId="Titre2">
@@ -1667,19 +2933,24 @@
     <w:basedOn w:val="Normal"/>
     <w:next w:val="Normal"/>
     <w:link w:val="Titre2Car"/>
+    <w:autoRedefine/>
     <w:uiPriority w:val="9"/>
     <w:unhideWhenUsed/>
     <w:qFormat/>
-    <w:rsid w:val="001B5E7F"/>
+    <w:rsid w:val="007211CD"/>
     <w:pPr>
       <w:keepNext/>
       <w:keepLines/>
+      <w:numPr>
+        <w:ilvl w:val="1"/>
+        <w:numId w:val="4"/>
+      </w:numPr>
       <w:spacing w:before="40" w:after="0"/>
       <w:outlineLvl w:val="1"/>
     </w:pPr>
     <w:rPr>
       <w:rFonts w:asciiTheme="majorHAnsi" w:eastAsiaTheme="majorEastAsia" w:hAnsiTheme="majorHAnsi" w:cstheme="majorBidi"/>
-      <w:color w:val="628912" w:themeColor="accent5" w:themeShade="BF"/>
+      <w:bCs/>
       <w:sz w:val="26"/>
       <w:szCs w:val="26"/>
     </w:rPr>
@@ -1689,10 +2960,11 @@
     <w:basedOn w:val="Normal"/>
     <w:next w:val="Normal"/>
     <w:link w:val="Titre3Car"/>
+    <w:autoRedefine/>
     <w:uiPriority w:val="9"/>
     <w:unhideWhenUsed/>
     <w:qFormat/>
-    <w:rsid w:val="001B5E7F"/>
+    <w:rsid w:val="00A67D36"/>
     <w:pPr>
       <w:keepNext/>
       <w:keepLines/>
@@ -1701,7 +2973,8 @@
     </w:pPr>
     <w:rPr>
       <w:rFonts w:asciiTheme="majorHAnsi" w:eastAsiaTheme="majorEastAsia" w:hAnsiTheme="majorHAnsi" w:cstheme="majorBidi"/>
-      <w:color w:val="004C4B" w:themeColor="accent3" w:themeShade="80"/>
+      <w:b/>
+      <w:color w:val="404040" w:themeColor="text1" w:themeTint="BF"/>
       <w:sz w:val="24"/>
       <w:szCs w:val="24"/>
     </w:rPr>
@@ -1812,12 +3085,11 @@
     <w:basedOn w:val="Policepardfaut"/>
     <w:link w:val="Titre1"/>
     <w:uiPriority w:val="9"/>
-    <w:rsid w:val="001B5E7F"/>
+    <w:rsid w:val="007211CD"/>
     <w:rPr>
       <w:rFonts w:asciiTheme="majorHAnsi" w:eastAsiaTheme="majorEastAsia" w:hAnsiTheme="majorHAnsi" w:cstheme="majorBidi"/>
-      <w:color w:val="B56E00" w:themeColor="accent6" w:themeShade="BF"/>
-      <w:sz w:val="32"/>
-      <w:szCs w:val="32"/>
+      <w:sz w:val="36"/>
+      <w:szCs w:val="36"/>
     </w:rPr>
   </w:style>
   <w:style w:type="paragraph" w:styleId="Titre">
@@ -1859,10 +3131,10 @@
     <w:basedOn w:val="Policepardfaut"/>
     <w:link w:val="Titre2"/>
     <w:uiPriority w:val="9"/>
-    <w:rsid w:val="001B5E7F"/>
+    <w:rsid w:val="007211CD"/>
     <w:rPr>
       <w:rFonts w:asciiTheme="majorHAnsi" w:eastAsiaTheme="majorEastAsia" w:hAnsiTheme="majorHAnsi" w:cstheme="majorBidi"/>
-      <w:color w:val="628912" w:themeColor="accent5" w:themeShade="BF"/>
+      <w:bCs/>
       <w:sz w:val="26"/>
       <w:szCs w:val="26"/>
     </w:rPr>
@@ -1883,10 +3155,11 @@
     <w:basedOn w:val="Policepardfaut"/>
     <w:link w:val="Titre3"/>
     <w:uiPriority w:val="9"/>
-    <w:rsid w:val="001B5E7F"/>
+    <w:rsid w:val="00A67D36"/>
     <w:rPr>
       <w:rFonts w:asciiTheme="majorHAnsi" w:eastAsiaTheme="majorEastAsia" w:hAnsiTheme="majorHAnsi" w:cstheme="majorBidi"/>
-      <w:color w:val="004C4B" w:themeColor="accent3" w:themeShade="80"/>
+      <w:b/>
+      <w:color w:val="404040" w:themeColor="text1" w:themeTint="BF"/>
       <w:sz w:val="24"/>
       <w:szCs w:val="24"/>
     </w:rPr>
@@ -2057,6 +3330,44 @@
       <w:lang w:eastAsia="fr-FR"/>
     </w:rPr>
   </w:style>
+  <w:style w:type="paragraph" w:styleId="Lgende">
+    <w:name w:val="caption"/>
+    <w:basedOn w:val="Normal"/>
+    <w:next w:val="Normal"/>
+    <w:uiPriority w:val="35"/>
+    <w:unhideWhenUsed/>
+    <w:qFormat/>
+    <w:rsid w:val="00520A05"/>
+    <w:pPr>
+      <w:spacing w:line="240" w:lineRule="auto"/>
+    </w:pPr>
+    <w:rPr>
+      <w:i/>
+      <w:iCs/>
+      <w:color w:val="476278" w:themeColor="text2"/>
+      <w:sz w:val="18"/>
+      <w:szCs w:val="18"/>
+    </w:rPr>
+  </w:style>
+  <w:style w:type="table" w:styleId="Grilledutableau">
+    <w:name w:val="Table Grid"/>
+    <w:basedOn w:val="TableauNormal"/>
+    <w:uiPriority w:val="59"/>
+    <w:rsid w:val="00E630D4"/>
+    <w:pPr>
+      <w:spacing w:after="0" w:line="240" w:lineRule="auto"/>
+    </w:pPr>
+    <w:tblPr>
+      <w:tblBorders>
+        <w:top w:val="single" w:sz="4" w:space="0" w:color="auto"/>
+        <w:left w:val="single" w:sz="4" w:space="0" w:color="auto"/>
+        <w:bottom w:val="single" w:sz="4" w:space="0" w:color="auto"/>
+        <w:right w:val="single" w:sz="4" w:space="0" w:color="auto"/>
+        <w:insideH w:val="single" w:sz="4" w:space="0" w:color="auto"/>
+        <w:insideV w:val="single" w:sz="4" w:space="0" w:color="auto"/>
+      </w:tblBorders>
+    </w:tblPr>
+  </w:style>
 </w:styles>
 </file>
 
@@ -2101,14 +3412,14 @@
         <a:srgbClr val="800080"/>
       </a:folHlink>
     </a:clrScheme>
-    <a:fontScheme name="Personnalisé 1">
+    <a:fontScheme name="Rapport_imprimé">
       <a:majorFont>
-        <a:latin typeface="Cambria"/>
+        <a:latin typeface="Calibri Light"/>
         <a:ea typeface=""/>
         <a:cs typeface=""/>
       </a:majorFont>
       <a:minorFont>
-        <a:latin typeface="Calibri"/>
+        <a:latin typeface="Times New Roman"/>
         <a:ea typeface=""/>
         <a:cs typeface=""/>
       </a:minorFont>

</xml_diff>